<commit_message>
Telco Customer Churn Proposal 200 words
</commit_message>
<xml_diff>
--- a/Topic Proposal/Telco Customer Churn Proposal.docx
+++ b/Topic Proposal/Telco Customer Churn Proposal.docx
@@ -218,7 +218,7 @@
         <w:rPr>
           <w:rFonts w:asciiTheme="minorHAnsi" w:hAnsiTheme="minorHAnsi" w:cstheme="minorHAnsi"/>
         </w:rPr>
-        <w:t>3. It indicates which customers have left, stayed, or signed up for their service. Multiple important demographics are included for each customer, as well as a Satisfaction Score, Churn Score, and Customer Lifetime Value (CLTV) index.</w:t>
+        <w:t xml:space="preserve">3. It indicates which customers have left, stayed, or signed up for their service. </w:t>
       </w:r>
     </w:p>
     <w:bookmarkEnd w:id="0"/>
@@ -329,13 +329,7 @@
         <w:rPr>
           <w:rFonts w:asciiTheme="minorHAnsi" w:hAnsiTheme="minorHAnsi" w:cstheme="minorHAnsi"/>
         </w:rPr>
-        <w:t xml:space="preserve"> </w:t>
-      </w:r>
-      <w:r>
-        <w:rPr>
-          <w:rFonts w:asciiTheme="minorHAnsi" w:hAnsiTheme="minorHAnsi" w:cstheme="minorHAnsi"/>
-        </w:rPr>
-        <w:t>Does higher monthly charge increase the possibility of customer churn?</w:t>
+        <w:t xml:space="preserve"> Does higher monthly charge increase the possibility of customer churn?</w:t>
       </w:r>
     </w:p>
     <w:p>
@@ -386,76 +380,16 @@
     <w:p>
       <w:pPr>
         <w:pStyle w:val="NormalWeb"/>
-        <w:ind w:left="720" w:firstLine="720"/>
-        <w:rPr>
-          <w:rFonts w:asciiTheme="minorHAnsi" w:hAnsiTheme="minorHAnsi" w:cstheme="minorHAnsi"/>
-        </w:rPr>
-      </w:pPr>
-      <w:r>
-        <w:rPr>
-          <w:rFonts w:asciiTheme="minorHAnsi" w:hAnsiTheme="minorHAnsi" w:cstheme="minorHAnsi"/>
-        </w:rPr>
-        <w:t xml:space="preserve">- </w:t>
-      </w:r>
-      <w:r>
-        <w:rPr>
-          <w:rFonts w:asciiTheme="minorHAnsi" w:hAnsiTheme="minorHAnsi" w:cstheme="minorHAnsi"/>
-        </w:rPr>
-        <w:t>Which age group is losing the most user</w:t>
-      </w:r>
-      <w:r>
-        <w:rPr>
-          <w:rFonts w:asciiTheme="minorHAnsi" w:hAnsiTheme="minorHAnsi" w:cstheme="minorHAnsi" w:hint="eastAsia"/>
-        </w:rPr>
-        <w:t>s</w:t>
-      </w:r>
-      <w:r>
-        <w:rPr>
-          <w:rFonts w:asciiTheme="minorHAnsi" w:hAnsiTheme="minorHAnsi" w:cstheme="minorHAnsi"/>
-        </w:rPr>
-        <w:t>?</w:t>
-      </w:r>
-    </w:p>
-    <w:p>
-      <w:pPr>
-        <w:pStyle w:val="NormalWeb"/>
-        <w:ind w:left="720" w:firstLine="720"/>
-        <w:rPr>
-          <w:rFonts w:asciiTheme="minorHAnsi" w:hAnsiTheme="minorHAnsi" w:cstheme="minorHAnsi"/>
-        </w:rPr>
-      </w:pPr>
-      <w:r>
-        <w:rPr>
-          <w:rFonts w:asciiTheme="minorHAnsi" w:hAnsiTheme="minorHAnsi" w:cstheme="minorHAnsi"/>
-        </w:rPr>
-        <w:t xml:space="preserve">- </w:t>
-      </w:r>
-      <w:r>
-        <w:rPr>
-          <w:rFonts w:asciiTheme="minorHAnsi" w:hAnsiTheme="minorHAnsi" w:cstheme="minorHAnsi"/>
-        </w:rPr>
-        <w:t>Are monthly subscribers more likely to churn than annual subscribers?</w:t>
-      </w:r>
-    </w:p>
-    <w:p>
-      <w:pPr>
-        <w:pStyle w:val="NormalWeb"/>
-        <w:ind w:left="720" w:firstLine="720"/>
-        <w:rPr>
-          <w:rFonts w:asciiTheme="minorHAnsi" w:hAnsiTheme="minorHAnsi" w:cstheme="minorHAnsi" w:hint="eastAsia"/>
-        </w:rPr>
-      </w:pPr>
-      <w:r>
-        <w:rPr>
-          <w:rFonts w:asciiTheme="minorHAnsi" w:hAnsiTheme="minorHAnsi" w:cstheme="minorHAnsi"/>
-        </w:rPr>
-        <w:t xml:space="preserve">- </w:t>
-      </w:r>
-      <w:r>
-        <w:rPr>
-          <w:rFonts w:asciiTheme="minorHAnsi" w:hAnsiTheme="minorHAnsi" w:cstheme="minorHAnsi"/>
-        </w:rPr>
-        <w:t>Does Partners and Dependents status significantly affect customer churn rates?</w:t>
+        <w:ind w:firstLine="720"/>
+        <w:rPr>
+          <w:rFonts w:asciiTheme="minorHAnsi" w:hAnsiTheme="minorHAnsi" w:cstheme="minorHAnsi"/>
+        </w:rPr>
+      </w:pPr>
+      <w:r>
+        <w:rPr>
+          <w:rFonts w:asciiTheme="minorHAnsi" w:hAnsiTheme="minorHAnsi" w:cstheme="minorHAnsi"/>
+        </w:rPr>
+        <w:t>How do these influencing factors affect customer churn rates?</w:t>
       </w:r>
     </w:p>
     <w:p>
@@ -464,21 +398,6 @@
         <w:ind w:left="720"/>
         <w:rPr>
           <w:rFonts w:asciiTheme="minorHAnsi" w:hAnsiTheme="minorHAnsi" w:cstheme="minorHAnsi"/>
-        </w:rPr>
-      </w:pPr>
-      <w:r>
-        <w:rPr>
-          <w:rFonts w:asciiTheme="minorHAnsi" w:hAnsiTheme="minorHAnsi" w:cstheme="minorHAnsi"/>
-        </w:rPr>
-        <w:t>How do these influencing factors affect customer churn rates?</w:t>
-      </w:r>
-    </w:p>
-    <w:p>
-      <w:pPr>
-        <w:pStyle w:val="NormalWeb"/>
-        <w:ind w:left="720"/>
-        <w:rPr>
-          <w:rFonts w:asciiTheme="minorHAnsi" w:hAnsiTheme="minorHAnsi" w:cstheme="minorHAnsi" w:hint="eastAsia"/>
         </w:rPr>
       </w:pPr>
       <w:r>
@@ -532,7 +451,13 @@
         <w:rPr>
           <w:rFonts w:ascii="Microsoft YaHei" w:eastAsia="Microsoft YaHei" w:hAnsi="Microsoft YaHei" w:cs="Microsoft YaHei" w:hint="eastAsia"/>
         </w:rPr>
-        <w:t>：</w:t>
+        <w:t>:</w:t>
+      </w:r>
+      <w:r>
+        <w:rPr>
+          <w:rFonts w:ascii="Microsoft YaHei" w:eastAsia="Microsoft YaHei" w:hAnsi="Microsoft YaHei" w:cs="Microsoft YaHei"/>
+        </w:rPr>
+        <w:t xml:space="preserve"> </w:t>
       </w:r>
       <w:r>
         <w:rPr>
@@ -569,21 +494,7 @@
             <w:rStyle w:val="Hyperlink"/>
             <w:rFonts w:asciiTheme="minorHAnsi" w:hAnsiTheme="minorHAnsi" w:cstheme="minorHAnsi"/>
           </w:rPr>
-          <w:t>https://www.kaggle.com/blastchar/tel</w:t>
-        </w:r>
-        <w:r>
-          <w:rPr>
-            <w:rStyle w:val="Hyperlink"/>
-            <w:rFonts w:asciiTheme="minorHAnsi" w:hAnsiTheme="minorHAnsi" w:cstheme="minorHAnsi"/>
-          </w:rPr>
-          <w:t>c</w:t>
-        </w:r>
-        <w:r>
-          <w:rPr>
-            <w:rStyle w:val="Hyperlink"/>
-            <w:rFonts w:asciiTheme="minorHAnsi" w:hAnsiTheme="minorHAnsi" w:cstheme="minorHAnsi"/>
-          </w:rPr>
-          <w:t>o-customer-churn</w:t>
+          <w:t>https://www.kaggle.com/blastchar/telco-customer-churn</w:t>
         </w:r>
       </w:hyperlink>
     </w:p>
@@ -592,7 +503,7 @@
         <w:pStyle w:val="NormalWeb"/>
         <w:ind w:left="720"/>
         <w:rPr>
-          <w:rFonts w:asciiTheme="minorHAnsi" w:hAnsiTheme="minorHAnsi" w:cstheme="minorHAnsi" w:hint="eastAsia"/>
+          <w:rFonts w:asciiTheme="minorHAnsi" w:hAnsiTheme="minorHAnsi" w:cstheme="minorHAnsi"/>
         </w:rPr>
       </w:pPr>
       <w:r>
@@ -603,15 +514,15 @@
       </w:r>
       <w:r>
         <w:rPr>
-          <w:rFonts w:asciiTheme="minorHAnsi" w:hAnsiTheme="minorHAnsi" w:cstheme="minorHAnsi"/>
+          <w:rFonts w:ascii="Microsoft YaHei" w:eastAsia="Microsoft YaHei" w:hAnsi="Microsoft YaHei" w:cs="Microsoft YaHei" w:hint="eastAsia"/>
+        </w:rPr>
+        <w:t>:</w:t>
+      </w:r>
+      <w:r>
+        <w:rPr>
+          <w:rFonts w:ascii="Microsoft YaHei" w:eastAsia="Microsoft YaHei" w:hAnsi="Microsoft YaHei" w:cs="Microsoft YaHei"/>
         </w:rPr>
         <w:t xml:space="preserve"> </w:t>
-      </w:r>
-      <w:r>
-        <w:rPr>
-          <w:rFonts w:ascii="Microsoft YaHei" w:eastAsia="Microsoft YaHei" w:hAnsi="Microsoft YaHei" w:cs="Microsoft YaHei" w:hint="eastAsia"/>
-        </w:rPr>
-        <w:t>：</w:t>
       </w:r>
       <w:r>
         <w:rPr>
@@ -650,7 +561,6 @@
         <w:rPr>
           <w:rFonts w:asciiTheme="minorHAnsi" w:hAnsiTheme="minorHAnsi" w:cstheme="minorHAnsi" w:hint="eastAsia"/>
         </w:rPr>
-        <w:lastRenderedPageBreak/>
         <w:t>Number</w:t>
       </w:r>
       <w:r>
@@ -689,7 +599,7 @@
         <w:pStyle w:val="NormalWeb"/>
         <w:ind w:left="720"/>
         <w:rPr>
-          <w:rFonts w:asciiTheme="minorHAnsi" w:hAnsiTheme="minorHAnsi" w:cstheme="minorHAnsi" w:hint="eastAsia"/>
+          <w:rFonts w:asciiTheme="minorHAnsi" w:hAnsiTheme="minorHAnsi" w:cstheme="minorHAnsi"/>
         </w:rPr>
       </w:pPr>
       <w:r>

</xml_diff>